<commit_message>
Updated code to compare with White Noise Model, added in the report also.
</commit_message>
<xml_diff>
--- a/project-report.docx
+++ b/project-report.docx
@@ -1,6 +1,6 @@
 
 <file path=word/document.xml><?xml version="1.0" encoding="utf-8"?>
-<w:document xmlns:wpc="http://schemas.microsoft.com/office/word/2010/wordprocessingCanvas" xmlns:cx="http://schemas.microsoft.com/office/drawing/2014/chartex" xmlns:cx1="http://schemas.microsoft.com/office/drawing/2015/9/8/chartex" xmlns:cx2="http://schemas.microsoft.com/office/drawing/2015/10/21/chartex" xmlns:cx3="http://schemas.microsoft.com/office/drawing/2016/5/9/chartex" xmlns:cx4="http://schemas.microsoft.com/office/drawing/2016/5/10/chartex" xmlns:cx5="http://schemas.microsoft.com/office/drawing/2016/5/11/chartex" xmlns:cx6="http://schemas.microsoft.com/office/drawing/2016/5/12/chartex" xmlns:cx7="http://schemas.microsoft.com/office/drawing/2016/5/13/chartex" xmlns:cx8="http://schemas.microsoft.com/office/drawing/2016/5/14/chartex" xmlns:mc="http://schemas.openxmlformats.org/markup-compatibility/2006" xmlns:aink="http://schemas.microsoft.com/office/drawing/2016/ink" xmlns:am3d="http://schemas.microsoft.com/office/drawing/2017/model3d" xmlns:o="urn:schemas-microsoft-com:office:office" xmlns:oel="http://schemas.microsoft.com/office/2019/extlst" xmlns:r="http://schemas.openxmlformats.org/officeDocument/2006/relationships" xmlns:m="http://schemas.openxmlformats.org/officeDocument/2006/math" xmlns:v="urn:schemas-microsoft-com:vml" xmlns:wp14="http://schemas.microsoft.com/office/word/2010/wordprocessingDrawing" xmlns:wp="http://schemas.openxmlformats.org/drawingml/2006/wordprocessingDrawing" xmlns:w10="urn:schemas-microsoft-com:office:word" xmlns:w="http://schemas.openxmlformats.org/wordprocessingml/2006/main" xmlns:w14="http://schemas.microsoft.com/office/word/2010/wordml" xmlns:w15="http://schemas.microsoft.com/office/word/2012/wordml" xmlns:w16cex="http://schemas.microsoft.com/office/word/2018/wordml/cex" xmlns:w16cid="http://schemas.microsoft.com/office/word/2016/wordml/cid" xmlns:w16="http://schemas.microsoft.com/office/word/2018/wordml" xmlns:w16du="http://schemas.microsoft.com/office/word/2023/wordml/word16du" xmlns:w16sdtdh="http://schemas.microsoft.com/office/word/2020/wordml/sdtdatahash" xmlns:w16se="http://schemas.microsoft.com/office/word/2015/wordml/symex" xmlns:wpg="http://schemas.microsoft.com/office/word/2010/wordprocessingGroup" xmlns:wpi="http://schemas.microsoft.com/office/word/2010/wordprocessingInk" xmlns:wne="http://schemas.microsoft.com/office/word/2006/wordml" xmlns:wps="http://schemas.microsoft.com/office/word/2010/wordprocessingShape" mc:Ignorable="w14 w15 w16se w16cid w16 w16cex w16sdtdh wp14">
+<w:document xmlns:wpc="http://schemas.microsoft.com/office/word/2010/wordprocessingCanvas" xmlns:cx="http://schemas.microsoft.com/office/drawing/2014/chartex" xmlns:cx1="http://schemas.microsoft.com/office/drawing/2015/9/8/chartex" xmlns:cx2="http://schemas.microsoft.com/office/drawing/2015/10/21/chartex" xmlns:cx3="http://schemas.microsoft.com/office/drawing/2016/5/9/chartex" xmlns:cx4="http://schemas.microsoft.com/office/drawing/2016/5/10/chartex" xmlns:cx5="http://schemas.microsoft.com/office/drawing/2016/5/11/chartex" xmlns:cx6="http://schemas.microsoft.com/office/drawing/2016/5/12/chartex" xmlns:cx7="http://schemas.microsoft.com/office/drawing/2016/5/13/chartex" xmlns:cx8="http://schemas.microsoft.com/office/drawing/2016/5/14/chartex" xmlns:mc="http://schemas.openxmlformats.org/markup-compatibility/2006" xmlns:aink="http://schemas.microsoft.com/office/drawing/2016/ink" xmlns:am3d="http://schemas.microsoft.com/office/drawing/2017/model3d" xmlns:o="urn:schemas-microsoft-com:office:office" xmlns:oel="http://schemas.microsoft.com/office/2019/extlst" xmlns:r="http://schemas.openxmlformats.org/officeDocument/2006/relationships" xmlns:m="http://schemas.openxmlformats.org/officeDocument/2006/math" xmlns:v="urn:schemas-microsoft-com:vml" xmlns:wp14="http://schemas.microsoft.com/office/word/2010/wordprocessingDrawing" xmlns:wp="http://schemas.openxmlformats.org/drawingml/2006/wordprocessingDrawing" xmlns:w10="urn:schemas-microsoft-com:office:word" xmlns:w="http://schemas.openxmlformats.org/wordprocessingml/2006/main" xmlns:w14="http://schemas.microsoft.com/office/word/2010/wordml" xmlns:w15="http://schemas.microsoft.com/office/word/2012/wordml" xmlns:w16cex="http://schemas.microsoft.com/office/word/2018/wordml/cex" xmlns:w16cid="http://schemas.microsoft.com/office/word/2016/wordml/cid" xmlns:w16="http://schemas.microsoft.com/office/word/2018/wordml" xmlns:w16sdtdh="http://schemas.microsoft.com/office/word/2020/wordml/sdtdatahash" xmlns:w16se="http://schemas.microsoft.com/office/word/2015/wordml/symex" xmlns:wpg="http://schemas.microsoft.com/office/word/2010/wordprocessingGroup" xmlns:wpi="http://schemas.microsoft.com/office/word/2010/wordprocessingInk" xmlns:wne="http://schemas.microsoft.com/office/word/2006/wordml" xmlns:wps="http://schemas.microsoft.com/office/word/2010/wordprocessingShape" mc:Ignorable="w14 w15 w16se w16cid w16 w16cex w16sdtdh wp14">
   <w:body>
     <w:p>
       <w:pPr>
@@ -149,8 +149,6 @@
         <w:jc w:val="center"/>
         <w:rPr>
           <w:rFonts w:ascii="Times New Roman" w:eastAsia="Times New Roman" w:hAnsi="Times New Roman" w:cs="Times New Roman"/>
-          <w:b/>
-          <w:bCs/>
           <w:sz w:val="72"/>
           <w:szCs w:val="72"/>
         </w:rPr>
@@ -158,8 +156,6 @@
       <w:r>
         <w:rPr>
           <w:rFonts w:ascii="Times New Roman" w:eastAsia="Times New Roman" w:hAnsi="Times New Roman" w:cs="Times New Roman"/>
-          <w:b/>
-          <w:bCs/>
           <w:sz w:val="72"/>
           <w:szCs w:val="72"/>
         </w:rPr>
@@ -172,8 +168,6 @@
         <w:jc w:val="center"/>
         <w:rPr>
           <w:rFonts w:ascii="Times New Roman" w:eastAsia="Times New Roman" w:hAnsi="Times New Roman" w:cs="Times New Roman"/>
-          <w:b/>
-          <w:bCs/>
           <w:sz w:val="72"/>
           <w:szCs w:val="72"/>
         </w:rPr>
@@ -181,8 +175,6 @@
       <w:r>
         <w:rPr>
           <w:rFonts w:ascii="Times New Roman" w:eastAsia="Times New Roman" w:hAnsi="Times New Roman" w:cs="Times New Roman"/>
-          <w:b/>
-          <w:bCs/>
           <w:sz w:val="72"/>
           <w:szCs w:val="72"/>
         </w:rPr>
@@ -735,6 +727,25 @@
     </w:p>
     <w:p>
       <w:pPr>
+        <w:spacing w:line="360" w:lineRule="auto"/>
+        <w:ind w:left="1418" w:hanging="425"/>
+        <w:rPr>
+          <w:rFonts w:ascii="Times New Roman" w:hAnsi="Times New Roman" w:cs="Times New Roman"/>
+          <w:b/>
+          <w:bCs/>
+        </w:rPr>
+      </w:pPr>
+      <w:r>
+        <w:rPr>
+          <w:rFonts w:ascii="Times New Roman" w:hAnsi="Times New Roman" w:cs="Times New Roman"/>
+          <w:b/>
+          <w:bCs/>
+        </w:rPr>
+        <w:t>4.3.   White Noise Model</w:t>
+      </w:r>
+    </w:p>
+    <w:p>
+      <w:pPr>
         <w:pStyle w:val="ListParagraph"/>
         <w:numPr>
           <w:ilvl w:val="0"/>
@@ -754,6 +765,63 @@
           <w:bCs/>
         </w:rPr>
         <w:t>Forecasting</w:t>
+      </w:r>
+    </w:p>
+    <w:p>
+      <w:pPr>
+        <w:spacing w:line="360" w:lineRule="auto"/>
+        <w:ind w:left="720"/>
+        <w:rPr>
+          <w:rFonts w:ascii="Times New Roman" w:hAnsi="Times New Roman" w:cs="Times New Roman"/>
+          <w:b/>
+          <w:bCs/>
+        </w:rPr>
+      </w:pPr>
+      <w:r>
+        <w:rPr>
+          <w:rFonts w:ascii="Times New Roman" w:hAnsi="Times New Roman" w:cs="Times New Roman"/>
+          <w:b/>
+          <w:bCs/>
+        </w:rPr>
+        <w:t>5.1.   ARIMA Model</w:t>
+      </w:r>
+    </w:p>
+    <w:p>
+      <w:pPr>
+        <w:spacing w:line="360" w:lineRule="auto"/>
+        <w:ind w:left="720"/>
+        <w:rPr>
+          <w:rFonts w:ascii="Times New Roman" w:hAnsi="Times New Roman" w:cs="Times New Roman"/>
+          <w:b/>
+          <w:bCs/>
+        </w:rPr>
+      </w:pPr>
+      <w:r>
+        <w:rPr>
+          <w:rFonts w:ascii="Times New Roman" w:hAnsi="Times New Roman" w:cs="Times New Roman"/>
+          <w:b/>
+          <w:bCs/>
+        </w:rPr>
+        <w:t>5.2.   White Noise Model</w:t>
+      </w:r>
+    </w:p>
+    <w:p>
+      <w:pPr>
+        <w:spacing w:line="360" w:lineRule="auto"/>
+        <w:ind w:left="720"/>
+        <w:rPr>
+          <w:rFonts w:ascii="Times New Roman" w:hAnsi="Times New Roman" w:cs="Times New Roman"/>
+          <w:b/>
+          <w:bCs/>
+        </w:rPr>
+      </w:pPr>
+      <w:r>
+        <w:rPr>
+          <w:rFonts w:ascii="Times New Roman" w:hAnsi="Times New Roman" w:cs="Times New Roman"/>
+          <w:b/>
+          <w:bCs/>
+        </w:rPr>
+        <w:t>5.3.   ARIMA vs White Noise</w:t>
       </w:r>
     </w:p>
     <w:p>
@@ -1055,7 +1123,19 @@
         <w:rPr>
           <w:rFonts w:ascii="Times New Roman" w:hAnsi="Times New Roman" w:cs="Times New Roman"/>
         </w:rPr>
-        <w:t>that the already scarce resources were divided among a larger population. This translates to less education, less food and water and a lower quality of life in Singapore for each person. These drove the government to implement policies to reduce the fertility rates.</w:t>
+        <w:t xml:space="preserve">that the already scarce resources were divided among a larger population. This translates to less education, less food and water and a lower quality of life in </w:t>
+      </w:r>
+      <w:r>
+        <w:rPr>
+          <w:rFonts w:ascii="Times New Roman" w:hAnsi="Times New Roman" w:cs="Times New Roman"/>
+        </w:rPr>
+        <w:t>each Singaporean</w:t>
+      </w:r>
+      <w:r>
+        <w:rPr>
+          <w:rFonts w:ascii="Times New Roman" w:hAnsi="Times New Roman" w:cs="Times New Roman"/>
+        </w:rPr>
+        <w:t>. These drove the government to implement policies to reduce the fertility rates.</w:t>
       </w:r>
     </w:p>
     <w:p>
@@ -1309,7 +1389,19 @@
         <w:rPr>
           <w:rFonts w:ascii="Times New Roman" w:hAnsi="Times New Roman" w:cs="Times New Roman"/>
         </w:rPr>
-        <w:t>– “Total Fertility Rate”. “Total Fertility Rate” refers to, on average, per female how many children she has. This refers to at least one parent who is a resident of Singapore or permanent citizen.</w:t>
+        <w:t xml:space="preserve">– “Total Fertility Rate”. “Total Fertility Rate” refers to, on average, per female how many children she has. This refers to at least one parent who is a resident of Singapore or permanent </w:t>
+      </w:r>
+      <w:r>
+        <w:rPr>
+          <w:rFonts w:ascii="Times New Roman" w:hAnsi="Times New Roman" w:cs="Times New Roman"/>
+        </w:rPr>
+        <w:t>resident</w:t>
+      </w:r>
+      <w:r>
+        <w:rPr>
+          <w:rFonts w:ascii="Times New Roman" w:hAnsi="Times New Roman" w:cs="Times New Roman"/>
+        </w:rPr>
+        <w:t>.</w:t>
       </w:r>
       <w:r>
         <w:rPr>
@@ -1559,11 +1651,25 @@
           <w:rFonts w:ascii="Times New Roman" w:hAnsi="Times New Roman" w:cs="Times New Roman"/>
         </w:rPr>
       </w:pPr>
-      <w:r>
-        <w:rPr>
-          <w:rFonts w:ascii="Times New Roman" w:hAnsi="Times New Roman" w:cs="Times New Roman"/>
-        </w:rPr>
-        <w:t xml:space="preserve">This raw dataset, have an obvious decaying curve. See Figure 3. </w:t>
+      <w:proofErr w:type="gramStart"/>
+      <w:r>
+        <w:rPr>
+          <w:rFonts w:ascii="Times New Roman" w:hAnsi="Times New Roman" w:cs="Times New Roman"/>
+        </w:rPr>
+        <w:t>This raw dataset,</w:t>
+      </w:r>
+      <w:proofErr w:type="gramEnd"/>
+      <w:r>
+        <w:rPr>
+          <w:rFonts w:ascii="Times New Roman" w:hAnsi="Times New Roman" w:cs="Times New Roman"/>
+        </w:rPr>
+        <w:t xml:space="preserve"> shows</w:t>
+      </w:r>
+      <w:r>
+        <w:rPr>
+          <w:rFonts w:ascii="Times New Roman" w:hAnsi="Times New Roman" w:cs="Times New Roman"/>
+        </w:rPr>
+        <w:t xml:space="preserve"> an obvious decaying curve. See Figure 3. </w:t>
       </w:r>
       <w:r>
         <w:rPr>
@@ -1761,38 +1867,24 @@
         </w:rPr>
         <w:t xml:space="preserve">One might assume this is a simple case to make a time series stationary, where detrending the data will suffice or taking first difference will be more than </w:t>
       </w:r>
-      <w:proofErr w:type="spellStart"/>
-      <w:r>
-        <w:rPr>
-          <w:rFonts w:ascii="Times New Roman" w:hAnsi="Times New Roman" w:cs="Times New Roman"/>
-        </w:rPr>
-        <w:t>suffici</w:t>
-      </w:r>
-      <w:r>
-        <w:rPr>
-          <w:rFonts w:ascii="Times New Roman" w:hAnsi="Times New Roman" w:cs="Times New Roman"/>
-        </w:rPr>
-        <w:t>e</w:t>
-      </w:r>
-      <w:r>
-        <w:rPr>
-          <w:rFonts w:ascii="Times New Roman" w:hAnsi="Times New Roman" w:cs="Times New Roman"/>
-        </w:rPr>
-        <w:t>ent</w:t>
-      </w:r>
-      <w:proofErr w:type="spellEnd"/>
-      <w:r>
-        <w:rPr>
-          <w:rFonts w:ascii="Times New Roman" w:hAnsi="Times New Roman" w:cs="Times New Roman"/>
-        </w:rPr>
-        <w:t xml:space="preserve">. However, this is not the </w:t>
+      <w:r>
+        <w:rPr>
+          <w:rFonts w:ascii="Times New Roman" w:hAnsi="Times New Roman" w:cs="Times New Roman"/>
+        </w:rPr>
+        <w:t>sufficient</w:t>
+      </w:r>
+      <w:r>
+        <w:rPr>
+          <w:rFonts w:ascii="Times New Roman" w:hAnsi="Times New Roman" w:cs="Times New Roman"/>
+        </w:rPr>
+        <w:t xml:space="preserve">. However, this is not the case, </w:t>
       </w:r>
       <w:r>
         <w:rPr>
           <w:rFonts w:ascii="Times New Roman" w:hAnsi="Times New Roman" w:cs="Times New Roman"/>
         </w:rPr>
         <w:lastRenderedPageBreak/>
-        <w:t xml:space="preserve">case, the statistical stationarity test of the first difference and the detrended data lead to high p-values being obtained, which suggests that the time series is not stationary. See Figure 4. </w:t>
+        <w:t xml:space="preserve">the statistical stationarity test of the first difference and the detrended data lead to high p-values being obtained, which suggests that the time series is not stationary. See Figure 4. </w:t>
       </w:r>
     </w:p>
     <w:p>
@@ -1863,7 +1955,13 @@
         <w:rPr>
           <w:rFonts w:ascii="Times New Roman" w:hAnsi="Times New Roman" w:cs="Times New Roman"/>
         </w:rPr>
-        <w:t>Figure 4. First difference of raw data.</w:t>
+        <w:t>Figure 4. First difference of raw data</w:t>
+      </w:r>
+      <w:r>
+        <w:rPr>
+          <w:rFonts w:ascii="Times New Roman" w:hAnsi="Times New Roman" w:cs="Times New Roman"/>
+        </w:rPr>
+        <w:t xml:space="preserve"> (non-stationary)</w:t>
       </w:r>
     </w:p>
     <w:p>
@@ -1991,7 +2089,7 @@
               </wp:anchor>
             </w:drawing>
           </mc:Choice>
-          <mc:Fallback>
+          <mc:Fallback xmlns:w16du="http://schemas.microsoft.com/office/word/2023/wordml/word16du">
             <w:pict>
               <v:roundrect w14:anchorId="67BEC855" id="Rounded Rectangle 8" o:spid="_x0000_s1026" style="position:absolute;margin-left:277.15pt;margin-top:30.95pt;width:82.75pt;height:19.1pt;z-index:251692032;visibility:visible;mso-wrap-style:square;mso-width-percent:0;mso-wrap-distance-left:9pt;mso-wrap-distance-top:0;mso-wrap-distance-right:9pt;mso-wrap-distance-bottom:0;mso-position-horizontal:absolute;mso-position-horizontal-relative:text;mso-position-vertical:absolute;mso-position-vertical-relative:text;mso-width-percent:0;mso-width-relative:margin;v-text-anchor:middle" arcsize="10923f" o:gfxdata="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" filled="f" strokecolor="red" strokeweight="3pt">
                 <v:stroke joinstyle="miter"/>
@@ -2143,6 +2241,12 @@
           <w:rFonts w:ascii="Times New Roman" w:hAnsi="Times New Roman" w:cs="Times New Roman"/>
         </w:rPr>
         <w:t xml:space="preserve">Non-stationarity of this time series can be reduced by taking a second difference. This will lead to a p-value of </w:t>
+      </w:r>
+      <w:r>
+        <w:rPr>
+          <w:rFonts w:ascii="Times New Roman" w:hAnsi="Times New Roman" w:cs="Times New Roman"/>
+        </w:rPr>
+        <w:t xml:space="preserve">less than </w:t>
       </w:r>
       <w:r>
         <w:rPr>
@@ -2494,7 +2598,7 @@
               </wp:anchor>
             </w:drawing>
           </mc:Choice>
-          <mc:Fallback>
+          <mc:Fallback xmlns:w16du="http://schemas.microsoft.com/office/word/2023/wordml/word16du">
             <w:pict>
               <v:roundrect w14:anchorId="1C1985D4" id="Rounded Rectangle 8" o:spid="_x0000_s1026" style="position:absolute;margin-left:277.55pt;margin-top:35.1pt;width:93.25pt;height:19.1pt;z-index:251694080;visibility:visible;mso-wrap-style:square;mso-width-percent:0;mso-wrap-distance-left:9pt;mso-wrap-distance-top:0;mso-wrap-distance-right:9pt;mso-wrap-distance-bottom:0;mso-position-horizontal:absolute;mso-position-horizontal-relative:text;mso-position-vertical:absolute;mso-position-vertical-relative:text;mso-width-percent:0;mso-width-relative:margin;v-text-anchor:middle" arcsize="10923f" o:gfxdata="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" filled="f" strokecolor="red" strokeweight="3pt">
                 <v:stroke joinstyle="miter"/>
@@ -2659,6 +2763,12 @@
         <w:rPr>
           <w:rFonts w:ascii="Times New Roman" w:hAnsi="Times New Roman" w:cs="Times New Roman"/>
         </w:rPr>
+        <w:t xml:space="preserve">the remaining </w:t>
+      </w:r>
+      <w:r>
+        <w:rPr>
+          <w:rFonts w:ascii="Times New Roman" w:hAnsi="Times New Roman" w:cs="Times New Roman"/>
+        </w:rPr>
         <w:t>10</w:t>
       </w:r>
       <w:r>
@@ -3188,7 +3298,19 @@
         <w:rPr>
           <w:rFonts w:ascii="Times New Roman" w:hAnsi="Times New Roman" w:cs="Times New Roman"/>
         </w:rPr>
-        <w:t xml:space="preserve"> = 1. Looking at the PACF, it is quite difficult to tell from the </w:t>
+        <w:t xml:space="preserve"> = </w:t>
+      </w:r>
+      <w:r>
+        <w:rPr>
+          <w:rFonts w:ascii="Times New Roman" w:hAnsi="Times New Roman" w:cs="Times New Roman"/>
+        </w:rPr>
+        <w:t>0</w:t>
+      </w:r>
+      <w:r>
+        <w:rPr>
+          <w:rFonts w:ascii="Times New Roman" w:hAnsi="Times New Roman" w:cs="Times New Roman"/>
+        </w:rPr>
+        <w:t xml:space="preserve">. Looking at the PACF, it is quite difficult to tell from the </w:t>
       </w:r>
       <w:r>
         <w:rPr>
@@ -3456,7 +3578,19 @@
         <w:rPr>
           <w:rFonts w:ascii="Times New Roman" w:hAnsi="Times New Roman" w:cs="Times New Roman"/>
         </w:rPr>
-        <w:t xml:space="preserve"> = 1, I can start training the model by using 2 different scoring metrics that are commonly used in statistical analysis that measures the performance of the models</w:t>
+        <w:t xml:space="preserve"> = </w:t>
+      </w:r>
+      <w:r>
+        <w:rPr>
+          <w:rFonts w:ascii="Times New Roman" w:hAnsi="Times New Roman" w:cs="Times New Roman"/>
+        </w:rPr>
+        <w:t>0</w:t>
+      </w:r>
+      <w:r>
+        <w:rPr>
+          <w:rFonts w:ascii="Times New Roman" w:hAnsi="Times New Roman" w:cs="Times New Roman"/>
+        </w:rPr>
+        <w:t>, I can start training the model by using 2 different scoring metrics that are commonly used in statistical analysis that measures the performance of the models</w:t>
       </w:r>
       <w:r>
         <w:rPr>
@@ -3836,7 +3970,19 @@
         <w:rPr>
           <w:rFonts w:ascii="Times New Roman" w:hAnsi="Times New Roman" w:cs="Times New Roman"/>
         </w:rPr>
-        <w:t xml:space="preserve"> = 1, the best parameters with the lowest possible AIC/ BIC </w:t>
+        <w:t xml:space="preserve"> = </w:t>
+      </w:r>
+      <w:r>
+        <w:rPr>
+          <w:rFonts w:ascii="Times New Roman" w:hAnsi="Times New Roman" w:cs="Times New Roman"/>
+        </w:rPr>
+        <w:t>0</w:t>
+      </w:r>
+      <w:r>
+        <w:rPr>
+          <w:rFonts w:ascii="Times New Roman" w:hAnsi="Times New Roman" w:cs="Times New Roman"/>
+        </w:rPr>
+        <w:t xml:space="preserve">, the best parameters with the lowest possible AIC/ BIC </w:t>
       </w:r>
       <w:r>
         <w:rPr>
@@ -3844,14 +3990,12 @@
         </w:rPr>
         <w:t xml:space="preserve">score </w:t>
       </w:r>
-      <w:proofErr w:type="gramStart"/>
-      <w:r>
-        <w:rPr>
-          <w:rFonts w:ascii="Times New Roman" w:hAnsi="Times New Roman" w:cs="Times New Roman"/>
-        </w:rPr>
-        <w:t>is</w:t>
-      </w:r>
-      <w:proofErr w:type="gramEnd"/>
+      <w:r>
+        <w:rPr>
+          <w:rFonts w:ascii="Times New Roman" w:hAnsi="Times New Roman" w:cs="Times New Roman"/>
+        </w:rPr>
+        <w:t>are</w:t>
+      </w:r>
       <w:r>
         <w:rPr>
           <w:rFonts w:ascii="Times New Roman" w:hAnsi="Times New Roman" w:cs="Times New Roman"/>
@@ -4107,7 +4251,13 @@
         <w:rPr>
           <w:rFonts w:ascii="Times New Roman" w:hAnsi="Times New Roman" w:cs="Times New Roman"/>
         </w:rPr>
-        <w:t>the variance of the residuals is also fairly constant except for one outlier around the 30</w:t>
+        <w:t xml:space="preserve">the variance of the residuals is also fairly constant except for one outlier around the </w:t>
+      </w:r>
+      <w:r>
+        <w:rPr>
+          <w:rFonts w:ascii="Times New Roman" w:hAnsi="Times New Roman" w:cs="Times New Roman"/>
+        </w:rPr>
+        <w:t>28</w:t>
       </w:r>
       <w:r>
         <w:rPr>
@@ -4425,7 +4575,19 @@
         <w:rPr>
           <w:rFonts w:ascii="Times New Roman" w:hAnsi="Times New Roman" w:cs="Times New Roman"/>
         </w:rPr>
-        <w:t>By visual observation of the histogram of the residuals and the Q-Q plot of normality for the residuals show that the residuals are normally distributed. This can be seen in Figure 13 that the histogram generally follows a normal distribution and the Q-Q plot of the residuals is almost a straight line</w:t>
+        <w:t xml:space="preserve">By visual observation of the histogram of the residuals and the Q-Q plot of normality for the residuals show that the residuals are normally distributed. This can be seen in Figure 13 that the histogram generally follows a normal </w:t>
+      </w:r>
+      <w:r>
+        <w:rPr>
+          <w:rFonts w:ascii="Times New Roman" w:hAnsi="Times New Roman" w:cs="Times New Roman"/>
+        </w:rPr>
+        <w:t>distribution,</w:t>
+      </w:r>
+      <w:r>
+        <w:rPr>
+          <w:rFonts w:ascii="Times New Roman" w:hAnsi="Times New Roman" w:cs="Times New Roman"/>
+        </w:rPr>
+        <w:t xml:space="preserve"> and the Q-Q plot of the residuals is almost a straight line</w:t>
       </w:r>
       <w:r>
         <w:rPr>
@@ -4433,20 +4595,12 @@
         </w:rPr>
         <w:t xml:space="preserve"> (See Figure 14.</w:t>
       </w:r>
-      <w:proofErr w:type="gramStart"/>
-      <w:r>
-        <w:rPr>
-          <w:rFonts w:ascii="Times New Roman" w:hAnsi="Times New Roman" w:cs="Times New Roman"/>
-        </w:rPr>
-        <w:t xml:space="preserve">) </w:t>
-      </w:r>
-      <w:r>
-        <w:rPr>
-          <w:rFonts w:ascii="Times New Roman" w:hAnsi="Times New Roman" w:cs="Times New Roman"/>
-        </w:rPr>
-        <w:t>,</w:t>
-      </w:r>
-      <w:proofErr w:type="gramEnd"/>
+      <w:r>
+        <w:rPr>
+          <w:rFonts w:ascii="Times New Roman" w:hAnsi="Times New Roman" w:cs="Times New Roman"/>
+        </w:rPr>
+        <w:t>),</w:t>
+      </w:r>
       <w:r>
         <w:rPr>
           <w:rFonts w:ascii="Times New Roman" w:hAnsi="Times New Roman" w:cs="Times New Roman"/>
@@ -4604,6 +4758,78 @@
     </w:p>
     <w:p>
       <w:pPr>
+        <w:rPr>
+          <w:rFonts w:ascii="Times New Roman" w:hAnsi="Times New Roman" w:cs="Times New Roman"/>
+        </w:rPr>
+      </w:pPr>
+    </w:p>
+    <w:p>
+      <w:pPr>
+        <w:rPr>
+          <w:rFonts w:ascii="Times New Roman" w:hAnsi="Times New Roman" w:cs="Times New Roman"/>
+          <w:b/>
+          <w:bCs/>
+        </w:rPr>
+      </w:pPr>
+      <w:r>
+        <w:rPr>
+          <w:rFonts w:ascii="Times New Roman" w:hAnsi="Times New Roman" w:cs="Times New Roman"/>
+          <w:b/>
+          <w:bCs/>
+        </w:rPr>
+        <w:t>4.3.   White Noise Model</w:t>
+      </w:r>
+    </w:p>
+    <w:p>
+      <w:pPr>
+        <w:rPr>
+          <w:rFonts w:ascii="Times New Roman" w:hAnsi="Times New Roman" w:cs="Times New Roman"/>
+        </w:rPr>
+      </w:pPr>
+    </w:p>
+    <w:p>
+      <w:pPr>
+        <w:rPr>
+          <w:rFonts w:ascii="Times New Roman" w:hAnsi="Times New Roman" w:cs="Times New Roman"/>
+        </w:rPr>
+      </w:pPr>
+      <w:r>
+        <w:rPr>
+          <w:rFonts w:ascii="Times New Roman" w:hAnsi="Times New Roman" w:cs="Times New Roman"/>
+        </w:rPr>
+        <w:t xml:space="preserve">The initial guess was supposed to be </w:t>
+      </w:r>
+      <w:proofErr w:type="gramStart"/>
+      <w:r>
+        <w:rPr>
+          <w:rFonts w:ascii="Times New Roman" w:hAnsi="Times New Roman" w:cs="Times New Roman"/>
+        </w:rPr>
+        <w:t>ARIMA(</w:t>
+      </w:r>
+      <w:proofErr w:type="gramEnd"/>
+      <w:r>
+        <w:rPr>
+          <w:rFonts w:ascii="Times New Roman" w:hAnsi="Times New Roman" w:cs="Times New Roman"/>
+        </w:rPr>
+        <w:t xml:space="preserve">0, 1, 0) but it seems like ARIMA(0, 1, 1) was more suitable. Here, I attempt to compare it with the white noise model, </w:t>
+      </w:r>
+      <w:proofErr w:type="gramStart"/>
+      <w:r>
+        <w:rPr>
+          <w:rFonts w:ascii="Times New Roman" w:hAnsi="Times New Roman" w:cs="Times New Roman"/>
+        </w:rPr>
+        <w:t>ARIMA(</w:t>
+      </w:r>
+      <w:proofErr w:type="gramEnd"/>
+      <w:r>
+        <w:rPr>
+          <w:rFonts w:ascii="Times New Roman" w:hAnsi="Times New Roman" w:cs="Times New Roman"/>
+        </w:rPr>
+        <w:t>0, 0, 0) and see if there are any significant differences.</w:t>
+      </w:r>
+    </w:p>
+    <w:p>
+      <w:pPr>
         <w:jc w:val="both"/>
         <w:rPr>
           <w:rFonts w:ascii="Times New Roman" w:hAnsi="Times New Roman" w:cs="Times New Roman"/>
@@ -4651,6 +4877,34 @@
         <w:jc w:val="both"/>
         <w:rPr>
           <w:rFonts w:ascii="Times New Roman" w:hAnsi="Times New Roman" w:cs="Times New Roman"/>
+          <w:b/>
+          <w:bCs/>
+        </w:rPr>
+      </w:pPr>
+      <w:r>
+        <w:rPr>
+          <w:rFonts w:ascii="Times New Roman" w:hAnsi="Times New Roman" w:cs="Times New Roman"/>
+          <w:b/>
+          <w:bCs/>
+        </w:rPr>
+        <w:t>5.1.   ARIMA Model</w:t>
+      </w:r>
+    </w:p>
+    <w:p>
+      <w:pPr>
+        <w:jc w:val="both"/>
+        <w:rPr>
+          <w:rFonts w:ascii="Times New Roman" w:hAnsi="Times New Roman" w:cs="Times New Roman"/>
+          <w:b/>
+          <w:bCs/>
+        </w:rPr>
+      </w:pPr>
+    </w:p>
+    <w:p>
+      <w:pPr>
+        <w:jc w:val="both"/>
+        <w:rPr>
+          <w:rFonts w:ascii="Times New Roman" w:hAnsi="Times New Roman" w:cs="Times New Roman"/>
         </w:rPr>
       </w:pPr>
       <w:r>
@@ -4680,6 +4934,7 @@
           <w:rFonts w:ascii="Times New Roman" w:hAnsi="Times New Roman" w:cs="Times New Roman"/>
           <w:noProof/>
         </w:rPr>
+        <w:lastRenderedPageBreak/>
         <w:drawing>
           <wp:inline distT="0" distB="0" distL="0" distR="0" wp14:anchorId="64AD9A06" wp14:editId="3F180229">
             <wp:extent cx="4313055" cy="3046284"/>
@@ -4729,7 +4984,6 @@
           <w:rFonts w:ascii="Times New Roman" w:hAnsi="Times New Roman" w:cs="Times New Roman"/>
           <w:noProof/>
         </w:rPr>
-        <w:lastRenderedPageBreak/>
         <w:drawing>
           <wp:inline distT="0" distB="0" distL="0" distR="0" wp14:anchorId="3BC3952B" wp14:editId="39384735">
             <wp:extent cx="3997364" cy="2823313"/>
@@ -4811,27 +5065,332 @@
         <w:rPr>
           <w:rFonts w:ascii="Times New Roman" w:hAnsi="Times New Roman" w:cs="Times New Roman"/>
         </w:rPr>
-        <w:t xml:space="preserve">. Therefore, I believe that </w:t>
-      </w:r>
-      <w:proofErr w:type="spellStart"/>
-      <w:r>
-        <w:rPr>
-          <w:rFonts w:ascii="Times New Roman" w:hAnsi="Times New Roman" w:cs="Times New Roman"/>
-        </w:rPr>
-        <w:t>thi</w:t>
-      </w:r>
-      <w:proofErr w:type="spellEnd"/>
-      <w:r>
-        <w:rPr>
-          <w:rFonts w:ascii="Times New Roman" w:hAnsi="Times New Roman" w:cs="Times New Roman"/>
-        </w:rPr>
-        <w:t xml:space="preserve"> </w:t>
-      </w:r>
-      <w:r>
-        <w:rPr>
-          <w:rFonts w:ascii="Times New Roman" w:hAnsi="Times New Roman" w:cs="Times New Roman"/>
-        </w:rPr>
-        <w:t xml:space="preserve">s model is valid. </w:t>
+        <w:t xml:space="preserve">. Therefore, I believe that this model is valid. </w:t>
+      </w:r>
+    </w:p>
+    <w:p>
+      <w:pPr>
+        <w:rPr>
+          <w:rFonts w:ascii="Times New Roman" w:hAnsi="Times New Roman" w:cs="Times New Roman"/>
+        </w:rPr>
+      </w:pPr>
+    </w:p>
+    <w:p>
+      <w:pPr>
+        <w:rPr>
+          <w:rFonts w:ascii="Times New Roman" w:hAnsi="Times New Roman" w:cs="Times New Roman"/>
+          <w:b/>
+          <w:bCs/>
+        </w:rPr>
+      </w:pPr>
+      <w:r>
+        <w:rPr>
+          <w:rFonts w:ascii="Times New Roman" w:hAnsi="Times New Roman" w:cs="Times New Roman"/>
+          <w:b/>
+          <w:bCs/>
+        </w:rPr>
+        <w:t>5.2.   White Noise Model</w:t>
+      </w:r>
+    </w:p>
+    <w:p>
+      <w:pPr>
+        <w:rPr>
+          <w:rFonts w:ascii="Times New Roman" w:hAnsi="Times New Roman" w:cs="Times New Roman"/>
+          <w:b/>
+          <w:bCs/>
+        </w:rPr>
+      </w:pPr>
+    </w:p>
+    <w:p>
+      <w:pPr>
+        <w:rPr>
+          <w:rFonts w:ascii="Times New Roman" w:hAnsi="Times New Roman" w:cs="Times New Roman"/>
+        </w:rPr>
+      </w:pPr>
+      <w:r>
+        <w:rPr>
+          <w:rFonts w:ascii="Times New Roman" w:hAnsi="Times New Roman" w:cs="Times New Roman"/>
+        </w:rPr>
+        <w:t xml:space="preserve">White Noise model shows similar trends as that to the </w:t>
+      </w:r>
+      <w:proofErr w:type="gramStart"/>
+      <w:r>
+        <w:rPr>
+          <w:rFonts w:ascii="Times New Roman" w:hAnsi="Times New Roman" w:cs="Times New Roman"/>
+        </w:rPr>
+        <w:t>ARIMA(</w:t>
+      </w:r>
+      <w:proofErr w:type="gramEnd"/>
+      <w:r>
+        <w:rPr>
+          <w:rFonts w:ascii="Times New Roman" w:hAnsi="Times New Roman" w:cs="Times New Roman"/>
+        </w:rPr>
+        <w:t>0, 1, 1) model.</w:t>
+      </w:r>
+      <w:r>
+        <w:rPr>
+          <w:rFonts w:ascii="Times New Roman" w:hAnsi="Times New Roman" w:cs="Times New Roman"/>
+        </w:rPr>
+        <w:t xml:space="preserve"> See Figure 16 for the magnified version. White noise model shows that only 2014 was predicted wrongly but the next 4 years are all valid. This means that purely counting how many years </w:t>
+      </w:r>
+      <w:proofErr w:type="gramStart"/>
+      <w:r>
+        <w:rPr>
+          <w:rFonts w:ascii="Times New Roman" w:hAnsi="Times New Roman" w:cs="Times New Roman"/>
+        </w:rPr>
+        <w:t>ARIMA(</w:t>
+      </w:r>
+      <w:proofErr w:type="gramEnd"/>
+      <w:r>
+        <w:rPr>
+          <w:rFonts w:ascii="Times New Roman" w:hAnsi="Times New Roman" w:cs="Times New Roman"/>
+        </w:rPr>
+        <w:t>0, 0, 0) predicted within its range, it seems like the white noise model is doing better than ARIMA(0, 1, 1).</w:t>
+      </w:r>
+    </w:p>
+    <w:p>
+      <w:pPr>
+        <w:rPr>
+          <w:rFonts w:ascii="Times New Roman" w:hAnsi="Times New Roman" w:cs="Times New Roman"/>
+        </w:rPr>
+      </w:pPr>
+    </w:p>
+    <w:p>
+      <w:pPr>
+        <w:jc w:val="center"/>
+        <w:rPr>
+          <w:rFonts w:ascii="Times New Roman" w:hAnsi="Times New Roman" w:cs="Times New Roman"/>
+        </w:rPr>
+      </w:pPr>
+      <w:r>
+        <w:rPr>
+          <w:rFonts w:ascii="Times New Roman" w:hAnsi="Times New Roman" w:cs="Times New Roman"/>
+        </w:rPr>
+        <w:lastRenderedPageBreak/>
+        <w:drawing>
+          <wp:inline distT="0" distB="0" distL="0" distR="0" wp14:anchorId="134BB6A5" wp14:editId="5AAA9FB9">
+            <wp:extent cx="3632200" cy="2565400"/>
+            <wp:effectExtent l="0" t="0" r="0" b="0"/>
+            <wp:docPr id="1153316989" name="Picture 1"/>
+            <wp:cNvGraphicFramePr>
+              <a:graphicFrameLocks xmlns:a="http://schemas.openxmlformats.org/drawingml/2006/main" noChangeAspect="1"/>
+            </wp:cNvGraphicFramePr>
+            <a:graphic xmlns:a="http://schemas.openxmlformats.org/drawingml/2006/main">
+              <a:graphicData uri="http://schemas.openxmlformats.org/drawingml/2006/picture">
+                <pic:pic xmlns:pic="http://schemas.openxmlformats.org/drawingml/2006/picture">
+                  <pic:nvPicPr>
+                    <pic:cNvPr id="1153316989" name=""/>
+                    <pic:cNvPicPr/>
+                  </pic:nvPicPr>
+                  <pic:blipFill>
+                    <a:blip r:embed="rId25"/>
+                    <a:stretch>
+                      <a:fillRect/>
+                    </a:stretch>
+                  </pic:blipFill>
+                  <pic:spPr>
+                    <a:xfrm>
+                      <a:off x="0" y="0"/>
+                      <a:ext cx="3632200" cy="2565400"/>
+                    </a:xfrm>
+                    <a:prstGeom prst="rect">
+                      <a:avLst/>
+                    </a:prstGeom>
+                  </pic:spPr>
+                </pic:pic>
+              </a:graphicData>
+            </a:graphic>
+          </wp:inline>
+        </w:drawing>
+      </w:r>
+    </w:p>
+    <w:p>
+      <w:pPr>
+        <w:jc w:val="center"/>
+        <w:rPr>
+          <w:rFonts w:ascii="Times New Roman" w:hAnsi="Times New Roman" w:cs="Times New Roman"/>
+          <w:sz w:val="21"/>
+          <w:szCs w:val="21"/>
+        </w:rPr>
+      </w:pPr>
+      <w:r>
+        <w:rPr>
+          <w:rFonts w:ascii="Times New Roman" w:hAnsi="Times New Roman" w:cs="Times New Roman"/>
+          <w:sz w:val="21"/>
+          <w:szCs w:val="21"/>
+        </w:rPr>
+        <w:t>Figure 16. Magnified view of forecasts for white noise model.</w:t>
+      </w:r>
+    </w:p>
+    <w:p>
+      <w:pPr>
+        <w:rPr>
+          <w:rFonts w:ascii="Times New Roman" w:hAnsi="Times New Roman" w:cs="Times New Roman"/>
+        </w:rPr>
+      </w:pPr>
+    </w:p>
+    <w:p>
+      <w:pPr>
+        <w:rPr>
+          <w:rFonts w:ascii="Times New Roman" w:hAnsi="Times New Roman" w:cs="Times New Roman"/>
+          <w:b/>
+          <w:bCs/>
+        </w:rPr>
+      </w:pPr>
+      <w:r>
+        <w:rPr>
+          <w:rFonts w:ascii="Times New Roman" w:hAnsi="Times New Roman" w:cs="Times New Roman"/>
+          <w:b/>
+          <w:bCs/>
+        </w:rPr>
+        <w:t>5.3.   ARIMA Model vs White Noise Model</w:t>
+      </w:r>
+    </w:p>
+    <w:p>
+      <w:pPr>
+        <w:rPr>
+          <w:rFonts w:ascii="Times New Roman" w:hAnsi="Times New Roman" w:cs="Times New Roman"/>
+          <w:b/>
+          <w:bCs/>
+        </w:rPr>
+      </w:pPr>
+    </w:p>
+    <w:p>
+      <w:pPr>
+        <w:rPr>
+          <w:rFonts w:ascii="Times New Roman" w:hAnsi="Times New Roman" w:cs="Times New Roman"/>
+        </w:rPr>
+      </w:pPr>
+      <w:r>
+        <w:rPr>
+          <w:rFonts w:ascii="Times New Roman" w:hAnsi="Times New Roman" w:cs="Times New Roman"/>
+        </w:rPr>
+        <w:t>Comparing both the ARIMA and White Noise Model side by side, it seems as like these 2 models are both good at predicting the forecasts for the next 5 years. See Figure 17.</w:t>
+      </w:r>
+    </w:p>
+    <w:p>
+      <w:pPr>
+        <w:rPr>
+          <w:rFonts w:ascii="Times New Roman" w:hAnsi="Times New Roman" w:cs="Times New Roman"/>
+        </w:rPr>
+      </w:pPr>
+    </w:p>
+    <w:p>
+      <w:pPr>
+        <w:jc w:val="center"/>
+        <w:rPr>
+          <w:rFonts w:ascii="Times New Roman" w:hAnsi="Times New Roman" w:cs="Times New Roman"/>
+        </w:rPr>
+      </w:pPr>
+      <w:r>
+        <w:rPr>
+          <w:rFonts w:ascii="Times New Roman" w:hAnsi="Times New Roman" w:cs="Times New Roman"/>
+        </w:rPr>
+        <w:drawing>
+          <wp:inline distT="0" distB="0" distL="0" distR="0" wp14:anchorId="4A153FB1" wp14:editId="2C39550D">
+            <wp:extent cx="3632200" cy="2565400"/>
+            <wp:effectExtent l="0" t="0" r="0" b="0"/>
+            <wp:docPr id="26046312" name="Picture 1" descr="A picture containing text, screenshot, diagram, line&#10;&#10;Description automatically generated"/>
+            <wp:cNvGraphicFramePr>
+              <a:graphicFrameLocks xmlns:a="http://schemas.openxmlformats.org/drawingml/2006/main" noChangeAspect="1"/>
+            </wp:cNvGraphicFramePr>
+            <a:graphic xmlns:a="http://schemas.openxmlformats.org/drawingml/2006/main">
+              <a:graphicData uri="http://schemas.openxmlformats.org/drawingml/2006/picture">
+                <pic:pic xmlns:pic="http://schemas.openxmlformats.org/drawingml/2006/picture">
+                  <pic:nvPicPr>
+                    <pic:cNvPr id="26046312" name="Picture 1" descr="A picture containing text, screenshot, diagram, line&#10;&#10;Description automatically generated"/>
+                    <pic:cNvPicPr/>
+                  </pic:nvPicPr>
+                  <pic:blipFill>
+                    <a:blip r:embed="rId26"/>
+                    <a:stretch>
+                      <a:fillRect/>
+                    </a:stretch>
+                  </pic:blipFill>
+                  <pic:spPr>
+                    <a:xfrm>
+                      <a:off x="0" y="0"/>
+                      <a:ext cx="3632200" cy="2565400"/>
+                    </a:xfrm>
+                    <a:prstGeom prst="rect">
+                      <a:avLst/>
+                    </a:prstGeom>
+                  </pic:spPr>
+                </pic:pic>
+              </a:graphicData>
+            </a:graphic>
+          </wp:inline>
+        </w:drawing>
+      </w:r>
+    </w:p>
+    <w:p>
+      <w:pPr>
+        <w:jc w:val="center"/>
+        <w:rPr>
+          <w:rFonts w:ascii="Times New Roman" w:hAnsi="Times New Roman" w:cs="Times New Roman"/>
+          <w:sz w:val="21"/>
+          <w:szCs w:val="21"/>
+        </w:rPr>
+      </w:pPr>
+      <w:r>
+        <w:rPr>
+          <w:rFonts w:ascii="Times New Roman" w:hAnsi="Times New Roman" w:cs="Times New Roman"/>
+          <w:sz w:val="21"/>
+          <w:szCs w:val="21"/>
+        </w:rPr>
+        <w:t xml:space="preserve">Figure 17. White noise model vs </w:t>
+      </w:r>
+      <w:proofErr w:type="gramStart"/>
+      <w:r>
+        <w:rPr>
+          <w:rFonts w:ascii="Times New Roman" w:hAnsi="Times New Roman" w:cs="Times New Roman"/>
+          <w:sz w:val="21"/>
+          <w:szCs w:val="21"/>
+        </w:rPr>
+        <w:t>ARIMA(</w:t>
+      </w:r>
+      <w:proofErr w:type="gramEnd"/>
+      <w:r>
+        <w:rPr>
+          <w:rFonts w:ascii="Times New Roman" w:hAnsi="Times New Roman" w:cs="Times New Roman"/>
+          <w:sz w:val="21"/>
+          <w:szCs w:val="21"/>
+        </w:rPr>
+        <w:t>0, 1, 1) model.</w:t>
+      </w:r>
+    </w:p>
+    <w:p>
+      <w:pPr>
+        <w:rPr>
+          <w:rFonts w:ascii="Times New Roman" w:hAnsi="Times New Roman" w:cs="Times New Roman"/>
+        </w:rPr>
+      </w:pPr>
+    </w:p>
+    <w:p>
+      <w:pPr>
+        <w:rPr>
+          <w:rFonts w:ascii="Times New Roman" w:hAnsi="Times New Roman" w:cs="Times New Roman"/>
+        </w:rPr>
+      </w:pPr>
+      <w:r>
+        <w:rPr>
+          <w:rFonts w:ascii="Times New Roman" w:hAnsi="Times New Roman" w:cs="Times New Roman"/>
+        </w:rPr>
+        <w:t xml:space="preserve">Earlier, it seems as though the white noise model is more suitable because of the number of years it predicts correctly (within range). However, the white noise model’s range varies a lot more than the </w:t>
+      </w:r>
+      <w:proofErr w:type="gramStart"/>
+      <w:r>
+        <w:rPr>
+          <w:rFonts w:ascii="Times New Roman" w:hAnsi="Times New Roman" w:cs="Times New Roman"/>
+        </w:rPr>
+        <w:t>ARIMA(</w:t>
+      </w:r>
+      <w:proofErr w:type="gramEnd"/>
+      <w:r>
+        <w:rPr>
+          <w:rFonts w:ascii="Times New Roman" w:hAnsi="Times New Roman" w:cs="Times New Roman"/>
+        </w:rPr>
+        <w:t>0, 1, 1). This suggests that it might not be most ideal because due to its high range of possible values, making an accurate prediction might not be easy. Thus ARIMA(0, 1, 1) will still be preferred.</w:t>
       </w:r>
     </w:p>
     <w:p>
@@ -4917,7 +5476,14 @@
         <w:rPr>
           <w:rFonts w:ascii="Times New Roman" w:hAnsi="Times New Roman" w:cs="Times New Roman"/>
         </w:rPr>
-        <w:t>The aim of this project is to analyze the trends of Singapore’s Fertility Rates and be able to forecast how the fertility rates in the future will change. I believe that the ARIMA</w:t>
+        <w:t xml:space="preserve">The aim of this project is to analyze the trends of Singapore’s Fertility Rates and be able to forecast </w:t>
+      </w:r>
+      <w:r>
+        <w:rPr>
+          <w:rFonts w:ascii="Times New Roman" w:hAnsi="Times New Roman" w:cs="Times New Roman"/>
+        </w:rPr>
+        <w:lastRenderedPageBreak/>
+        <w:t>how the fertility rates in the future will change. I believe that the ARIMA</w:t>
       </w:r>
       <w:r>
         <w:rPr>
@@ -5042,6 +5608,28 @@
           <w:rFonts w:ascii="Times New Roman" w:hAnsi="Times New Roman" w:cs="Times New Roman"/>
         </w:rPr>
         <w:t xml:space="preserve"> political situation) of the problem. In this case, the time series model failed to capture the fact that Singapore is putting in place many policies aimed to increase the fertility rates in Singapore. This includes policies like cheaper housing options, baby bonuses and longer paternal and maternal leave. These are just a few of the whole slew of policies that have been implement by the Singapore government which unfortunately, could not be captured in this dataset.</w:t>
+      </w:r>
+    </w:p>
+    <w:p>
+      <w:pPr>
+        <w:jc w:val="both"/>
+        <w:rPr>
+          <w:rFonts w:ascii="Times New Roman" w:hAnsi="Times New Roman" w:cs="Times New Roman"/>
+        </w:rPr>
+      </w:pPr>
+    </w:p>
+    <w:p>
+      <w:pPr>
+        <w:jc w:val="both"/>
+        <w:rPr>
+          <w:rFonts w:ascii="Times New Roman" w:hAnsi="Times New Roman" w:cs="Times New Roman"/>
+        </w:rPr>
+      </w:pPr>
+      <w:r>
+        <w:rPr>
+          <w:rFonts w:ascii="Times New Roman" w:hAnsi="Times New Roman" w:cs="Times New Roman"/>
+        </w:rPr>
+        <w:t>In conclusion, although I think that an ARIMA model is valid for this case, I think that if other variables come into play, then this model is not suitable. However, analyzing this time series is a good practice for starters like myself.</w:t>
       </w:r>
     </w:p>
     <w:p>
@@ -5336,23 +5924,13 @@
           <w:szCs w:val="16"/>
         </w:rPr>
       </w:pPr>
-      <w:proofErr w:type="spellStart"/>
-      <w:r>
-        <w:rPr>
-          <w:rFonts w:ascii="Courier New" w:hAnsi="Courier New" w:cs="Courier New"/>
-          <w:sz w:val="16"/>
-          <w:szCs w:val="16"/>
-        </w:rPr>
-        <w:t>data</w:t>
-      </w:r>
-      <w:proofErr w:type="spellEnd"/>
-      <w:r>
-        <w:rPr>
-          <w:rFonts w:ascii="Courier New" w:hAnsi="Courier New" w:cs="Courier New"/>
-          <w:sz w:val="16"/>
-          <w:szCs w:val="16"/>
-        </w:rPr>
-        <w:t xml:space="preserve"> = read.csv("./data/data.csv")</w:t>
+      <w:r>
+        <w:rPr>
+          <w:rFonts w:ascii="Courier New" w:hAnsi="Courier New" w:cs="Courier New"/>
+          <w:sz w:val="16"/>
+          <w:szCs w:val="16"/>
+        </w:rPr>
+        <w:t>data = read.csv("./data/data.csv")</w:t>
       </w:r>
     </w:p>
     <w:p>
@@ -9808,7 +10386,7 @@
 </file>
 
 <file path=word/numbering.xml><?xml version="1.0" encoding="utf-8"?>
-<w:numbering xmlns:wpc="http://schemas.microsoft.com/office/word/2010/wordprocessingCanvas" xmlns:cx="http://schemas.microsoft.com/office/drawing/2014/chartex" xmlns:cx1="http://schemas.microsoft.com/office/drawing/2015/9/8/chartex" xmlns:cx2="http://schemas.microsoft.com/office/drawing/2015/10/21/chartex" xmlns:cx3="http://schemas.microsoft.com/office/drawing/2016/5/9/chartex" xmlns:cx4="http://schemas.microsoft.com/office/drawing/2016/5/10/chartex" xmlns:cx5="http://schemas.microsoft.com/office/drawing/2016/5/11/chartex" xmlns:cx6="http://schemas.microsoft.com/office/drawing/2016/5/12/chartex" xmlns:cx7="http://schemas.microsoft.com/office/drawing/2016/5/13/chartex" xmlns:cx8="http://schemas.microsoft.com/office/drawing/2016/5/14/chartex" xmlns:mc="http://schemas.openxmlformats.org/markup-compatibility/2006" xmlns:aink="http://schemas.microsoft.com/office/drawing/2016/ink" xmlns:am3d="http://schemas.microsoft.com/office/drawing/2017/model3d" xmlns:o="urn:schemas-microsoft-com:office:office" xmlns:oel="http://schemas.microsoft.com/office/2019/extlst" xmlns:r="http://schemas.openxmlformats.org/officeDocument/2006/relationships" xmlns:m="http://schemas.openxmlformats.org/officeDocument/2006/math" xmlns:v="urn:schemas-microsoft-com:vml" xmlns:wp14="http://schemas.microsoft.com/office/word/2010/wordprocessingDrawing" xmlns:wp="http://schemas.openxmlformats.org/drawingml/2006/wordprocessingDrawing" xmlns:w10="urn:schemas-microsoft-com:office:word" xmlns:w="http://schemas.openxmlformats.org/wordprocessingml/2006/main" xmlns:w14="http://schemas.microsoft.com/office/word/2010/wordml" xmlns:w15="http://schemas.microsoft.com/office/word/2012/wordml" xmlns:w16cex="http://schemas.microsoft.com/office/word/2018/wordml/cex" xmlns:w16cid="http://schemas.microsoft.com/office/word/2016/wordml/cid" xmlns:w16="http://schemas.microsoft.com/office/word/2018/wordml" xmlns:w16du="http://schemas.microsoft.com/office/word/2023/wordml/word16du" xmlns:w16sdtdh="http://schemas.microsoft.com/office/word/2020/wordml/sdtdatahash" xmlns:w16se="http://schemas.microsoft.com/office/word/2015/wordml/symex" xmlns:wpg="http://schemas.microsoft.com/office/word/2010/wordprocessingGroup" xmlns:wpi="http://schemas.microsoft.com/office/word/2010/wordprocessingInk" xmlns:wne="http://schemas.microsoft.com/office/word/2006/wordml" xmlns:wps="http://schemas.microsoft.com/office/word/2010/wordprocessingShape" mc:Ignorable="w14 w15 w16se w16cid w16 w16cex w16sdtdh wp14">
+<w:numbering xmlns:wpc="http://schemas.microsoft.com/office/word/2010/wordprocessingCanvas" xmlns:cx="http://schemas.microsoft.com/office/drawing/2014/chartex" xmlns:cx1="http://schemas.microsoft.com/office/drawing/2015/9/8/chartex" xmlns:cx2="http://schemas.microsoft.com/office/drawing/2015/10/21/chartex" xmlns:cx3="http://schemas.microsoft.com/office/drawing/2016/5/9/chartex" xmlns:cx4="http://schemas.microsoft.com/office/drawing/2016/5/10/chartex" xmlns:cx5="http://schemas.microsoft.com/office/drawing/2016/5/11/chartex" xmlns:cx6="http://schemas.microsoft.com/office/drawing/2016/5/12/chartex" xmlns:cx7="http://schemas.microsoft.com/office/drawing/2016/5/13/chartex" xmlns:cx8="http://schemas.microsoft.com/office/drawing/2016/5/14/chartex" xmlns:mc="http://schemas.openxmlformats.org/markup-compatibility/2006" xmlns:aink="http://schemas.microsoft.com/office/drawing/2016/ink" xmlns:am3d="http://schemas.microsoft.com/office/drawing/2017/model3d" xmlns:o="urn:schemas-microsoft-com:office:office" xmlns:oel="http://schemas.microsoft.com/office/2019/extlst" xmlns:r="http://schemas.openxmlformats.org/officeDocument/2006/relationships" xmlns:m="http://schemas.openxmlformats.org/officeDocument/2006/math" xmlns:v="urn:schemas-microsoft-com:vml" xmlns:wp14="http://schemas.microsoft.com/office/word/2010/wordprocessingDrawing" xmlns:wp="http://schemas.openxmlformats.org/drawingml/2006/wordprocessingDrawing" xmlns:w10="urn:schemas-microsoft-com:office:word" xmlns:w="http://schemas.openxmlformats.org/wordprocessingml/2006/main" xmlns:w14="http://schemas.microsoft.com/office/word/2010/wordml" xmlns:w15="http://schemas.microsoft.com/office/word/2012/wordml" xmlns:w16cex="http://schemas.microsoft.com/office/word/2018/wordml/cex" xmlns:w16cid="http://schemas.microsoft.com/office/word/2016/wordml/cid" xmlns:w16="http://schemas.microsoft.com/office/word/2018/wordml" xmlns:w16sdtdh="http://schemas.microsoft.com/office/word/2020/wordml/sdtdatahash" xmlns:w16se="http://schemas.microsoft.com/office/word/2015/wordml/symex" xmlns:wpg="http://schemas.microsoft.com/office/word/2010/wordprocessingGroup" xmlns:wpi="http://schemas.microsoft.com/office/word/2010/wordprocessingInk" xmlns:wne="http://schemas.microsoft.com/office/word/2006/wordml" xmlns:wps="http://schemas.microsoft.com/office/word/2010/wordprocessingShape" mc:Ignorable="w14 w15 w16se w16cid w16 w16cex w16sdtdh wp14">
   <w:abstractNum w:abstractNumId="0" w15:restartNumberingAfterBreak="0">
     <w:nsid w:val="0E2714A4"/>
     <w:multiLevelType w:val="hybridMultilevel"/>

</xml_diff>